<commit_message>
updated line graph on challenge questions
</commit_message>
<xml_diff>
--- a/prestonExcelReflection.docx
+++ b/prestonExcelReflection.docx
@@ -30,55 +30,31 @@
         <w:rPr>
           <w:rFonts w:ascii="Arial" w:hAnsi="Arial" w:cs="Arial"/>
         </w:rPr>
-        <w:t>Kickstarter</w:t>
-      </w:r>
-      <w:r>
-        <w:rPr>
-          <w:rFonts w:ascii="Arial" w:hAnsi="Arial" w:cs="Arial"/>
-        </w:rPr>
-        <w:t xml:space="preserve"> </w:t>
-      </w:r>
-      <w:r>
-        <w:rPr>
-          <w:rFonts w:ascii="Arial" w:hAnsi="Arial" w:cs="Arial"/>
-        </w:rPr>
-        <w:t>campaigns?</w:t>
-      </w:r>
-    </w:p>
-    <w:p>
-      <w:pPr>
-        <w:pStyle w:val="ListParagraph"/>
-        <w:spacing w:line="276" w:lineRule="auto"/>
-        <w:rPr>
-          <w:rFonts w:ascii="Arial" w:hAnsi="Arial" w:cs="Arial"/>
-        </w:rPr>
-      </w:pPr>
-    </w:p>
-    <w:p>
-      <w:pPr>
-        <w:pStyle w:val="ListParagraph"/>
-        <w:spacing w:line="276" w:lineRule="auto"/>
-        <w:rPr>
-          <w:rFonts w:ascii="Arial" w:hAnsi="Arial" w:cs="Arial"/>
-        </w:rPr>
-      </w:pPr>
-      <w:r>
-        <w:rPr>
-          <w:rFonts w:ascii="Arial" w:hAnsi="Arial" w:cs="Arial"/>
-        </w:rPr>
-        <w:t>S</w:t>
-      </w:r>
-      <w:r>
-        <w:rPr>
-          <w:rFonts w:ascii="Arial" w:hAnsi="Arial" w:cs="Arial"/>
-        </w:rPr>
-        <w:t>ince their peak in 2015</w:t>
-      </w:r>
-      <w:r>
-        <w:rPr>
-          <w:rFonts w:ascii="Arial" w:hAnsi="Arial" w:cs="Arial"/>
-        </w:rPr>
-        <w:t>, Kickstarter campaigns have experienced a rapid decline.</w:t>
+        <w:t>Kickstarter campaigns?</w:t>
+      </w:r>
+    </w:p>
+    <w:p>
+      <w:pPr>
+        <w:pStyle w:val="ListParagraph"/>
+        <w:spacing w:line="276" w:lineRule="auto"/>
+        <w:rPr>
+          <w:rFonts w:ascii="Arial" w:hAnsi="Arial" w:cs="Arial"/>
+        </w:rPr>
+      </w:pPr>
+    </w:p>
+    <w:p>
+      <w:pPr>
+        <w:pStyle w:val="ListParagraph"/>
+        <w:spacing w:line="276" w:lineRule="auto"/>
+        <w:rPr>
+          <w:rFonts w:ascii="Arial" w:hAnsi="Arial" w:cs="Arial"/>
+        </w:rPr>
+      </w:pPr>
+      <w:r>
+        <w:rPr>
+          <w:rFonts w:ascii="Arial" w:hAnsi="Arial" w:cs="Arial"/>
+        </w:rPr>
+        <w:t>Since their peak in 2015, Kickstarter campaigns have experienced a rapid decline.</w:t>
       </w:r>
     </w:p>
     <w:p>
@@ -252,79 +228,96 @@
           <w:rFonts w:ascii="Arial" w:hAnsi="Arial" w:cs="Arial"/>
         </w:rPr>
       </w:pPr>
+    </w:p>
+    <w:p>
+      <w:pPr>
+        <w:pStyle w:val="ListParagraph"/>
+        <w:spacing w:line="276" w:lineRule="auto"/>
+        <w:rPr>
+          <w:rFonts w:ascii="Arial" w:hAnsi="Arial" w:cs="Arial"/>
+        </w:rPr>
+      </w:pPr>
+      <w:r>
+        <w:rPr>
+          <w:rFonts w:ascii="Arial" w:hAnsi="Arial" w:cs="Arial"/>
+        </w:rPr>
+        <w:t xml:space="preserve">Using the whole Kickstarter table, we could use a pivot chart to filter campaign states by country and create a stacked </w:t>
+      </w:r>
+      <w:r>
+        <w:rPr>
+          <w:rFonts w:ascii="Arial" w:hAnsi="Arial" w:cs="Arial"/>
+        </w:rPr>
+        <w:t>bar</w:t>
+      </w:r>
+      <w:r>
+        <w:rPr>
+          <w:rFonts w:ascii="Arial" w:hAnsi="Arial" w:cs="Arial"/>
+        </w:rPr>
+        <w:t xml:space="preserve"> graph to display the results.</w:t>
+      </w:r>
+      <w:r>
+        <w:rPr>
+          <w:rFonts w:ascii="Arial" w:hAnsi="Arial" w:cs="Arial"/>
+        </w:rPr>
+        <w:t xml:space="preserve"> </w:t>
+      </w:r>
+      <w:r>
+        <w:rPr>
+          <w:rFonts w:ascii="Arial" w:hAnsi="Arial" w:cs="Arial"/>
+          <w:color w:val="C00000"/>
+        </w:rPr>
+        <w:t>(Can I show two rows of details in a graph (maybe one behind the other-</w:t>
+      </w:r>
+      <w:proofErr w:type="spellStart"/>
+      <w:r>
+        <w:rPr>
+          <w:rFonts w:ascii="Arial" w:hAnsi="Arial" w:cs="Arial"/>
+          <w:color w:val="C00000"/>
+        </w:rPr>
+        <w:t>ish</w:t>
+      </w:r>
+      <w:proofErr w:type="spellEnd"/>
+      <w:r>
+        <w:rPr>
+          <w:rFonts w:ascii="Arial" w:hAnsi="Arial" w:cs="Arial"/>
+          <w:color w:val="C00000"/>
+        </w:rPr>
+        <w:t>?)</w:t>
+      </w:r>
+    </w:p>
+    <w:p>
+      <w:pPr>
+        <w:pStyle w:val="ListParagraph"/>
+        <w:spacing w:line="276" w:lineRule="auto"/>
+        <w:rPr>
+          <w:rFonts w:ascii="Arial" w:hAnsi="Arial" w:cs="Arial"/>
+        </w:rPr>
+      </w:pPr>
+      <w:r>
+        <w:rPr>
+          <w:rFonts w:ascii="Arial" w:hAnsi="Arial" w:cs="Arial"/>
+        </w:rPr>
+        <w:t>Comparison of sub-category states in line graph form.</w:t>
+      </w:r>
+    </w:p>
+    <w:p>
+      <w:pPr>
+        <w:pStyle w:val="ListParagraph"/>
+        <w:spacing w:line="276" w:lineRule="auto"/>
+        <w:rPr>
+          <w:rFonts w:ascii="Arial" w:hAnsi="Arial" w:cs="Arial"/>
+        </w:rPr>
+      </w:pPr>
+    </w:p>
+    <w:p>
+      <w:pPr>
+        <w:spacing w:line="276" w:lineRule="auto"/>
+        <w:rPr>
+          <w:rFonts w:ascii="Arial" w:hAnsi="Arial" w:cs="Arial"/>
+        </w:rPr>
+      </w:pPr>
       <w:bookmarkStart w:id="0" w:name="_GoBack"/>
       <w:bookmarkEnd w:id="0"/>
-    </w:p>
-    <w:p>
-      <w:pPr>
-        <w:pStyle w:val="ListParagraph"/>
-        <w:spacing w:line="276" w:lineRule="auto"/>
-        <w:rPr>
-          <w:rFonts w:ascii="Arial" w:hAnsi="Arial" w:cs="Arial"/>
-        </w:rPr>
-      </w:pPr>
-      <w:r>
-        <w:rPr>
-          <w:rFonts w:ascii="Arial" w:hAnsi="Arial" w:cs="Arial"/>
-        </w:rPr>
-        <w:t xml:space="preserve">Using the whole Kickstarter table, we could use a pivot chart to filter campaign states by country and create a stacked </w:t>
-      </w:r>
-      <w:r>
-        <w:rPr>
-          <w:rFonts w:ascii="Arial" w:hAnsi="Arial" w:cs="Arial"/>
-        </w:rPr>
-        <w:t>bar</w:t>
-      </w:r>
-      <w:r>
-        <w:rPr>
-          <w:rFonts w:ascii="Arial" w:hAnsi="Arial" w:cs="Arial"/>
-        </w:rPr>
-        <w:t xml:space="preserve"> graph to display the results.</w:t>
-      </w:r>
-      <w:r>
-        <w:rPr>
-          <w:rFonts w:ascii="Arial" w:hAnsi="Arial" w:cs="Arial"/>
-        </w:rPr>
-        <w:t xml:space="preserve"> </w:t>
-      </w:r>
-      <w:r>
-        <w:rPr>
-          <w:rFonts w:ascii="Arial" w:hAnsi="Arial" w:cs="Arial"/>
-          <w:color w:val="C00000"/>
-        </w:rPr>
-        <w:t>(Can I show two rows of details in a graph (maybe one behind the other-</w:t>
-      </w:r>
-      <w:proofErr w:type="spellStart"/>
-      <w:r>
-        <w:rPr>
-          <w:rFonts w:ascii="Arial" w:hAnsi="Arial" w:cs="Arial"/>
-          <w:color w:val="C00000"/>
-        </w:rPr>
-        <w:t>ish</w:t>
-      </w:r>
-      <w:proofErr w:type="spellEnd"/>
-      <w:r>
-        <w:rPr>
-          <w:rFonts w:ascii="Arial" w:hAnsi="Arial" w:cs="Arial"/>
-          <w:color w:val="C00000"/>
-        </w:rPr>
-        <w:t>?)</w:t>
-      </w:r>
-    </w:p>
-    <w:p>
-      <w:pPr>
-        <w:pStyle w:val="ListParagraph"/>
-        <w:spacing w:line="276" w:lineRule="auto"/>
-        <w:rPr>
-          <w:rFonts w:ascii="Arial" w:hAnsi="Arial" w:cs="Arial"/>
-        </w:rPr>
-      </w:pPr>
-      <w:r>
-        <w:rPr>
-          <w:rFonts w:ascii="Arial" w:hAnsi="Arial" w:cs="Arial"/>
-        </w:rPr>
-        <w:t>Comparison of sub-category states in line graph form.</w:t>
-      </w:r>
     </w:p>
     <w:sectPr>
       <w:pgSz w:w="12240" w:h="15840"/>
@@ -341,7 +334,7 @@
   <w:abstractNum w:abstractNumId="0" w15:restartNumberingAfterBreak="0">
     <w:nsid w:val="15BE560A"/>
     <w:multiLevelType w:val="hybridMultilevel"/>
-    <w:tmpl w:val="9B2697E6"/>
+    <w:tmpl w:val="99FA9F1C"/>
     <w:lvl w:ilvl="0" w:tplc="0409000F">
       <w:start w:val="1"/>
       <w:numFmt w:val="decimal"/>

</xml_diff>